<commit_message>
Atualizacao da checklist e historia de casos de uso
</commit_message>
<xml_diff>
--- a/SGB/1.Requisitos/Casos de Uso/Historia de Usuario 05- Manter Livros(Bibliotecário) .dotx.docx
+++ b/SGB/1.Requisitos/Casos de Uso/Historia de Usuario 05- Manter Livros(Bibliotecário) .dotx.docx
@@ -209,6 +209,32 @@
     </w:p>
     <w:p>
       <w:pPr>
+        <w:spacing w:after="240" w:before="240" w:lineRule="auto"/>
+        <w:jc w:val="left"/>
+        <w:rPr/>
+      </w:pPr>
+      <w:r>
+        <w:rPr>
+          <w:rtl w:val="0"/>
+        </w:rPr>
+        <w:t xml:space="preserve">Na biblioteca, eu preciso cuidar do cadastro dos livros. Muitas vezes chegam obras novas e eu tenho que adicionar. Outras vezes, descubro que alguma informação está errada e preciso editar. Também acontece de alguns livros se perderem ou não fazerem mais parte do acervo, e então eu preciso excluir.</w:t>
+      </w:r>
+    </w:p>
+    <w:p>
+      <w:pPr>
+        <w:spacing w:after="240" w:before="240" w:lineRule="auto"/>
+        <w:jc w:val="left"/>
+        <w:rPr/>
+      </w:pPr>
+      <w:r>
+        <w:rPr>
+          <w:rtl w:val="0"/>
+        </w:rPr>
+        <w:t xml:space="preserve">O problema é manter o cadastro sempre correto e atualizado para que os leitores encontrem os livros facilmente.</w:t>
+      </w:r>
+    </w:p>
+    <w:p>
+      <w:pPr>
         <w:keepNext w:val="0"/>
         <w:keepLines w:val="0"/>
         <w:pageBreakBefore w:val="0"/>
@@ -224,24 +250,8 @@
         <w:spacing w:after="0" w:before="0" w:line="240" w:lineRule="auto"/>
         <w:ind w:left="0" w:right="0" w:firstLine="0"/>
         <w:jc w:val="left"/>
-        <w:rPr>
-          <w:rFonts w:ascii="Arial" w:cs="Arial" w:eastAsia="Arial" w:hAnsi="Arial"/>
-          <w:b w:val="0"/>
-          <w:smallCaps w:val="0"/>
-          <w:strike w:val="0"/>
-          <w:sz w:val="20"/>
-          <w:szCs w:val="20"/>
-          <w:u w:val="none"/>
-          <w:shd w:fill="auto" w:val="clear"/>
-          <w:vertAlign w:val="baseline"/>
-        </w:rPr>
+        <w:rPr/>
       </w:pPr>
-      <w:r>
-        <w:rPr>
-          <w:rtl w:val="0"/>
-        </w:rPr>
-        <w:t xml:space="preserve">O bibliotecário pode adicionar livros, editar suas informações e o excluir.</w:t>
-      </w:r>
       <w:r>
         <w:rPr>
           <w:rtl w:val="0"/>

</xml_diff>